<commit_message>
Changes in the document en main .ino file
</commit_message>
<xml_diff>
--- a/Domotica_DOC.docx
+++ b/Domotica_DOC.docx
@@ -180,7 +180,7 @@
                                       <w:sz w:val="28"/>
                                       <w:szCs w:val="28"/>
                                     </w:rPr>
-                                    <w:t>8-5-2019</w:t>
+                                    <w:t>9-5-2019</w:t>
                                   </w:r>
                                   <w:r>
                                     <w:rPr>
@@ -3504,7 +3504,7 @@
                                 <w:sz w:val="28"/>
                                 <w:szCs w:val="28"/>
                               </w:rPr>
-                              <w:t>8-5-2019</w:t>
+                              <w:t>9-5-2019</w:t>
                             </w:r>
                             <w:r>
                               <w:rPr>
@@ -5687,12 +5687,26 @@
           <w:lang w:val="en-GB"/>
         </w:rPr>
       </w:pPr>
+    </w:p>
+    <w:p>
+      <w:pPr>
+        <w:pStyle w:val="Kop2"/>
+        <w:numPr>
+          <w:ilvl w:val="1"/>
+          <w:numId w:val="3"/>
+        </w:numPr>
+        <w:rPr>
+          <w:lang w:val="en-GB"/>
+        </w:rPr>
+      </w:pPr>
       <w:r>
         <w:rPr>
           <w:lang w:val="en-GB"/>
         </w:rPr>
-        <w:br w:type="page"/>
+        <w:t>Battery check</w:t>
       </w:r>
+      <w:bookmarkStart w:id="1" w:name="_GoBack"/>
+      <w:bookmarkEnd w:id="1"/>
     </w:p>
     <w:p>
       <w:pPr>
@@ -5704,11 +5718,8 @@
         <w:rPr>
           <w:lang w:val="en-GB"/>
         </w:rPr>
-        <w:lastRenderedPageBreak/>
         <w:br w:type="page"/>
       </w:r>
-      <w:bookmarkStart w:id="1" w:name="_GoBack"/>
-      <w:bookmarkEnd w:id="1"/>
     </w:p>
     <w:p>
       <w:pPr>
@@ -7130,7 +7141,7 @@
 </file>
 
 <file path=customXml/itemProps2.xml><?xml version="1.0" encoding="utf-8"?>
-<ds:datastoreItem xmlns:ds="http://schemas.openxmlformats.org/officeDocument/2006/customXml" ds:itemID="{20B2DD50-CB39-4255-A3D5-3C19905FC283}">
+<ds:datastoreItem xmlns:ds="http://schemas.openxmlformats.org/officeDocument/2006/customXml" ds:itemID="{37AD67F8-4E92-49B0-AC3E-D7A9E70476CE}">
   <ds:schemaRefs>
     <ds:schemaRef ds:uri="http://schemas.openxmlformats.org/officeDocument/2006/bibliography"/>
   </ds:schemaRefs>

</xml_diff>